<commit_message>
added code for mobile code converter and packages
</commit_message>
<xml_diff>
--- a/Book Store.docx
+++ b/Book Store.docx
@@ -989,6 +989,7 @@
         </w:rPr>
       </w:pPr>
       <w:hyperlink r:id="rId13" w:anchor="community" w:history="1">
+        <w:proofErr w:type="spellStart"/>
         <w:r>
           <w:rPr>
             <w:rFonts w:ascii="Segoe UI" w:eastAsia="Times New Roman" w:hAnsi="Segoe UI" w:cs="Segoe UI"/>
@@ -1000,6 +1001,7 @@
           </w:rPr>
           <w:t>MongoDB</w:t>
         </w:r>
+        <w:proofErr w:type="spellEnd"/>
       </w:hyperlink>
       <w:r>
         <w:rPr>
@@ -1009,7 +1011,7 @@
           <w:szCs w:val="24"/>
           <w:lang w:eastAsia="en-IN"/>
         </w:rPr>
-        <w:t> v3.6+</w:t>
+        <w:t> v6+</w:t>
       </w:r>
     </w:p>
     <w:p>
@@ -1029,6 +1031,7 @@
         </w:rPr>
       </w:pPr>
       <w:hyperlink r:id="rId14" w:history="1">
+        <w:proofErr w:type="spellStart"/>
         <w:r>
           <w:rPr>
             <w:rFonts w:ascii="Segoe UI" w:eastAsia="Times New Roman" w:hAnsi="Segoe UI" w:cs="Segoe UI"/>
@@ -1040,6 +1043,7 @@
           </w:rPr>
           <w:t>NodeJS</w:t>
         </w:r>
+        <w:proofErr w:type="spellEnd"/>
       </w:hyperlink>
       <w:r>
         <w:rPr>
@@ -1049,7 +1053,27 @@
           <w:szCs w:val="24"/>
           <w:lang w:eastAsia="en-IN"/>
         </w:rPr>
-        <w:t> v8+</w:t>
+        <w:t> v</w:t>
+      </w:r>
+      <w:r>
+        <w:rPr>
+          <w:rFonts w:ascii="Segoe UI" w:eastAsia="Times New Roman" w:hAnsi="Segoe UI" w:cs="Segoe UI"/>
+          <w:color w:val="24292F"/>
+          <w:sz w:val="24"/>
+          <w:szCs w:val="24"/>
+          <w:lang w:eastAsia="en-IN"/>
+        </w:rPr>
+        <w:t>18</w:t>
+      </w:r>
+      <w:r>
+        <w:rPr>
+          <w:rFonts w:ascii="Segoe UI" w:eastAsia="Times New Roman" w:hAnsi="Segoe UI" w:cs="Segoe UI"/>
+          <w:color w:val="24292F"/>
+          <w:sz w:val="24"/>
+          <w:szCs w:val="24"/>
+          <w:lang w:eastAsia="en-IN"/>
+        </w:rPr>
+        <w:t>+</w:t>
       </w:r>
     </w:p>
     <w:p>
@@ -2577,15 +2601,17 @@
           <w:lang w:eastAsia="en-IN"/>
         </w:rPr>
       </w:pPr>
-      <w:r>
-        <w:rPr>
-          <w:rFonts w:ascii="Segoe UI" w:eastAsia="Times New Roman" w:hAnsi="Segoe UI" w:cs="Segoe UI"/>
-          <w:color w:val="24292F"/>
-          <w:sz w:val="24"/>
-          <w:szCs w:val="24"/>
-          <w:lang w:eastAsia="en-IN"/>
-        </w:rPr>
-        <w:t>Edit/Delete offensive user comments</w:t>
+      <w:bookmarkStart w:id="0" w:name="_GoBack"/>
+      <w:bookmarkEnd w:id="0"/>
+      <w:r>
+        <w:rPr>
+          <w:rFonts w:ascii="Segoe UI" w:eastAsia="Times New Roman" w:hAnsi="Segoe UI" w:cs="Segoe UI"/>
+          <w:color w:val="24292F"/>
+          <w:sz w:val="24"/>
+          <w:szCs w:val="24"/>
+          <w:lang w:eastAsia="en-IN"/>
+        </w:rPr>
+        <w:t>Delete offensive user comments</w:t>
       </w:r>
     </w:p>
     <w:p>
@@ -2796,8 +2822,6 @@
         </w:rPr>
         <w:t>Send / Schedule reminders for self or contacts</w:t>
       </w:r>
-      <w:bookmarkStart w:id="0" w:name="_GoBack"/>
-      <w:bookmarkEnd w:id="0"/>
     </w:p>
     <w:p/>
     <w:sectPr>
@@ -4426,7 +4450,7 @@
   <a:extraClrSchemeLst/>
   <a:extLst>
     <a:ext uri="{05A4C25C-085E-4340-85A3-A5531E510DB2}">
-      <thm15:themeFamily xmlns="" xmlns:thm15="http://schemas.microsoft.com/office/thememl/2012/main" name="Office Theme" id="{62F939B6-93AF-4DB8-9C6B-D6C7DFDC589F}" vid="{4A3C46E8-61CC-4603-A589-7422A47A8E4A}"/>
+      <thm15:themeFamily xmlns:thm15="http://schemas.microsoft.com/office/thememl/2012/main" xmlns="" name="Office Theme" id="{62F939B6-93AF-4DB8-9C6B-D6C7DFDC589F}" vid="{4A3C46E8-61CC-4603-A589-7422A47A8E4A}"/>
     </a:ext>
   </a:extLst>
 </a:theme>

</xml_diff>